<commit_message>
project page added and some content copied
</commit_message>
<xml_diff>
--- a/Project Text.docx
+++ b/Project Text.docx
@@ -23,15 +23,6 @@
       <w:pPr>
         <w:rPr>
           <w:rFonts w:ascii="Times New Roman" w:hAnsi="Times New Roman" w:cs="Times New Roman"/>
-          <w:sz w:val="24"/>
-          <w:szCs w:val="24"/>
-        </w:rPr>
-      </w:pPr>
-    </w:p>
-    <w:p>
-      <w:pPr>
-        <w:rPr>
-          <w:rFonts w:ascii="Times New Roman" w:hAnsi="Times New Roman" w:cs="Times New Roman"/>
           <w:sz w:val="28"/>
           <w:szCs w:val="28"/>
         </w:rPr>
@@ -49,18 +40,60 @@
       <w:pPr>
         <w:rPr>
           <w:rFonts w:ascii="Times New Roman" w:hAnsi="Times New Roman" w:cs="Times New Roman"/>
+          <w:sz w:val="24"/>
+          <w:szCs w:val="24"/>
+        </w:rPr>
+      </w:pPr>
+      <w:r>
+        <w:rPr>
+          <w:rFonts w:ascii="Times New Roman" w:hAnsi="Times New Roman" w:cs="Times New Roman"/>
+          <w:sz w:val="24"/>
+          <w:szCs w:val="24"/>
+        </w:rPr>
+        <w:t>I wrote an evolutionary algorithm in Python to optimize the antenna shape for communications antennas, the final design is to be used on F-5 Navy training jets.</w:t>
+      </w:r>
+      <w:r>
+        <w:rPr>
+          <w:rFonts w:ascii="Times New Roman" w:hAnsi="Times New Roman" w:cs="Times New Roman"/>
+          <w:sz w:val="24"/>
+          <w:szCs w:val="24"/>
+        </w:rPr>
+        <w:t xml:space="preserve"> The plate antenna operates from 108-400MHz, the evolutionary algorithm designed antenna is about twice as good as the old design and exceeds the specification by 25%. </w:t>
+      </w:r>
+      <w:r>
+        <w:rPr>
+          <w:rFonts w:ascii="Times New Roman" w:hAnsi="Times New Roman" w:cs="Times New Roman"/>
+          <w:sz w:val="24"/>
+          <w:szCs w:val="24"/>
+        </w:rPr>
+        <w:t xml:space="preserve">Here is the paper I wrote on the process: </w:t>
+      </w:r>
+      <w:r>
+        <w:rPr>
+          <w:rFonts w:ascii="Times New Roman" w:hAnsi="Times New Roman" w:cs="Times New Roman"/>
+          <w:sz w:val="24"/>
+          <w:szCs w:val="24"/>
+        </w:rPr>
+        <w:t>Evolutionary Algorithm Designed Broadband Plate Antenna for F-5 Vertical Stabilizer</w:t>
+      </w:r>
+    </w:p>
+    <w:p>
+      <w:pPr>
+        <w:rPr>
+          <w:rFonts w:ascii="Times New Roman" w:hAnsi="Times New Roman" w:cs="Times New Roman"/>
+          <w:sz w:val="24"/>
+          <w:szCs w:val="24"/>
+        </w:rPr>
+      </w:pPr>
+    </w:p>
+    <w:p>
+      <w:pPr>
+        <w:rPr>
+          <w:rFonts w:ascii="Times New Roman" w:hAnsi="Times New Roman" w:cs="Times New Roman"/>
           <w:sz w:val="28"/>
           <w:szCs w:val="28"/>
         </w:rPr>
       </w:pPr>
-      <w:r>
-        <w:rPr>
-          <w:rFonts w:ascii="Times New Roman" w:hAnsi="Times New Roman" w:cs="Times New Roman"/>
-          <w:sz w:val="24"/>
-          <w:szCs w:val="24"/>
-        </w:rPr>
-        <w:t>I wrote an evolutionary algorithm in Python to optimize the antenna shape for communications antennas, the final design is to be used on F-5 Navy training jets.</w:t>
-      </w:r>
     </w:p>
     <w:p>
       <w:pPr>
@@ -143,22 +176,472 @@
         </w:rPr>
         <w:t xml:space="preserve"> create a version of these photos procedurally.</w:t>
       </w:r>
-    </w:p>
-    <w:p>
-      <w:pPr>
-        <w:rPr>
-          <w:rFonts w:ascii="Times New Roman" w:hAnsi="Times New Roman" w:cs="Times New Roman"/>
-          <w:sz w:val="24"/>
-          <w:szCs w:val="24"/>
-        </w:rPr>
-      </w:pPr>
-      <w:r>
-        <w:rPr>
-          <w:rFonts w:ascii="Times New Roman" w:hAnsi="Times New Roman" w:cs="Times New Roman"/>
-          <w:sz w:val="24"/>
-          <w:szCs w:val="24"/>
-        </w:rPr>
-        <w:t xml:space="preserve"> I would build the image by taking pixels from different frames of a video depending on some function. For example, the distance </w:t>
+      <w:r>
+        <w:rPr>
+          <w:rFonts w:ascii="Times New Roman" w:hAnsi="Times New Roman" w:cs="Times New Roman"/>
+          <w:sz w:val="24"/>
+          <w:szCs w:val="24"/>
+        </w:rPr>
+        <w:t xml:space="preserve"> </w:t>
+      </w:r>
+    </w:p>
+    <w:p>
+      <w:pPr>
+        <w:rPr>
+          <w:rFonts w:ascii="Times New Roman" w:hAnsi="Times New Roman" w:cs="Times New Roman"/>
+          <w:sz w:val="24"/>
+          <w:szCs w:val="24"/>
+        </w:rPr>
+      </w:pPr>
+      <w:r>
+        <w:rPr>
+          <w:rFonts w:ascii="Times New Roman" w:hAnsi="Times New Roman" w:cs="Times New Roman"/>
+          <w:sz w:val="24"/>
+          <w:szCs w:val="24"/>
+        </w:rPr>
+        <w:t xml:space="preserve">The first method that I wanted to try was to take columns of pixels from different frames of the timelapse. This would be easy to implement and give me a rough idea of how a more advanced method would look. I would specify a width that the final image would be as well as the number of columns of pixels I would take from each frame. From that, the final image could be constructed. </w:t>
+      </w:r>
+      <w:r>
+        <w:rPr>
+          <w:rFonts w:ascii="Times New Roman" w:hAnsi="Times New Roman" w:cs="Times New Roman"/>
+          <w:sz w:val="24"/>
+          <w:szCs w:val="24"/>
+        </w:rPr>
+        <w:t>The result</w:t>
+      </w:r>
+      <w:r>
+        <w:rPr>
+          <w:rFonts w:ascii="Times New Roman" w:hAnsi="Times New Roman" w:cs="Times New Roman"/>
+          <w:sz w:val="24"/>
+          <w:szCs w:val="24"/>
+        </w:rPr>
+        <w:t xml:space="preserve"> is bands of pixels from separate frames arranged next to each other. </w:t>
+      </w:r>
+    </w:p>
+    <w:p>
+      <w:pPr>
+        <w:rPr>
+          <w:rFonts w:ascii="Times New Roman" w:hAnsi="Times New Roman" w:cs="Times New Roman"/>
+          <w:sz w:val="24"/>
+          <w:szCs w:val="24"/>
+        </w:rPr>
+      </w:pPr>
+      <w:r>
+        <w:rPr>
+          <w:rFonts w:ascii="Times New Roman" w:hAnsi="Times New Roman" w:cs="Times New Roman"/>
+          <w:sz w:val="24"/>
+          <w:szCs w:val="24"/>
+        </w:rPr>
+        <w:t xml:space="preserve">It's </w:t>
+      </w:r>
+      <w:r>
+        <w:rPr>
+          <w:rFonts w:ascii="Times New Roman" w:hAnsi="Times New Roman" w:cs="Times New Roman"/>
+          <w:sz w:val="24"/>
+          <w:szCs w:val="24"/>
+        </w:rPr>
+        <w:t>surprisingly tricky</w:t>
+      </w:r>
+      <w:r>
+        <w:rPr>
+          <w:rFonts w:ascii="Times New Roman" w:hAnsi="Times New Roman" w:cs="Times New Roman"/>
+          <w:sz w:val="24"/>
+          <w:szCs w:val="24"/>
+        </w:rPr>
+        <w:t xml:space="preserve"> to find 24h time-lapses of interesting things with still cameras </w:t>
+      </w:r>
+      <w:r>
+        <w:rPr>
+          <w:rFonts w:ascii="Times New Roman" w:hAnsi="Times New Roman" w:cs="Times New Roman"/>
+          <w:sz w:val="24"/>
+          <w:szCs w:val="24"/>
+        </w:rPr>
+        <w:t xml:space="preserve">on YouTube </w:t>
+      </w:r>
+      <w:r>
+        <w:rPr>
+          <w:rFonts w:ascii="Times New Roman" w:hAnsi="Times New Roman" w:cs="Times New Roman"/>
+          <w:sz w:val="24"/>
+          <w:szCs w:val="24"/>
+        </w:rPr>
+        <w:t>(most are of the night skies, which stays relatively similar throughout the video, have moving cameras, have watermarks, or are of boring subjects.) I found two that work well enough for experimentation but suffer from one of the above issues: </w:t>
+      </w:r>
+      <w:hyperlink r:id="rId4" w:tgtFrame="_blank" w:history="1">
+        <w:r>
+          <w:rPr>
+            <w:rStyle w:val="Hyperlink"/>
+            <w:rFonts w:ascii="Times New Roman" w:hAnsi="Times New Roman" w:cs="Times New Roman"/>
+            <w:sz w:val="24"/>
+            <w:szCs w:val="24"/>
+          </w:rPr>
+          <w:t>30 Days Timelapse at Sea | 4K | Through Thunderstorms, Torrential Rain &amp; Busy Traffic</w:t>
+        </w:r>
+      </w:hyperlink>
+      <w:r>
+        <w:rPr>
+          <w:rFonts w:ascii="Times New Roman" w:hAnsi="Times New Roman" w:cs="Times New Roman"/>
+          <w:sz w:val="24"/>
+          <w:szCs w:val="24"/>
+        </w:rPr>
+        <w:t> and </w:t>
+      </w:r>
+      <w:hyperlink r:id="rId5" w:tgtFrame="_blank" w:history="1">
+        <w:r>
+          <w:rPr>
+            <w:rStyle w:val="Hyperlink"/>
+            <w:rFonts w:ascii="Times New Roman" w:hAnsi="Times New Roman" w:cs="Times New Roman"/>
+            <w:sz w:val="24"/>
+            <w:szCs w:val="24"/>
+          </w:rPr>
+          <w:t>24 Hour Time Lapse</w:t>
+        </w:r>
+      </w:hyperlink>
+      <w:r>
+        <w:rPr>
+          <w:rFonts w:ascii="Times New Roman" w:hAnsi="Times New Roman" w:cs="Times New Roman"/>
+          <w:sz w:val="24"/>
+          <w:szCs w:val="24"/>
+        </w:rPr>
+        <w:t>.</w:t>
+      </w:r>
+      <w:r>
+        <w:rPr>
+          <w:rFonts w:ascii="Times New Roman" w:hAnsi="Times New Roman" w:cs="Times New Roman"/>
+          <w:sz w:val="24"/>
+          <w:szCs w:val="24"/>
+        </w:rPr>
+        <w:t> </w:t>
+      </w:r>
+      <w:r>
+        <w:rPr>
+          <w:rFonts w:ascii="Times New Roman" w:hAnsi="Times New Roman" w:cs="Times New Roman"/>
+          <w:sz w:val="24"/>
+          <w:szCs w:val="24"/>
+        </w:rPr>
+        <w:t>T</w:t>
+      </w:r>
+      <w:r>
+        <w:rPr>
+          <w:rFonts w:ascii="Times New Roman" w:hAnsi="Times New Roman" w:cs="Times New Roman"/>
+          <w:sz w:val="24"/>
+          <w:szCs w:val="24"/>
+        </w:rPr>
+        <w:t>he first has a watermark and text plus I found out everything happens too fast for this method to work effectively, the second is just a boring subject and the total number of frames is a bit too short to do everything I wanted (925 frames) but was great for testing because there's a good span in time but not much changes frame to frame. The last video I found was </w:t>
+      </w:r>
+      <w:hyperlink r:id="rId6" w:tgtFrame="_blank" w:history="1">
+        <w:r>
+          <w:rPr>
+            <w:rStyle w:val="Hyperlink"/>
+            <w:rFonts w:ascii="Times New Roman" w:hAnsi="Times New Roman" w:cs="Times New Roman"/>
+            <w:sz w:val="24"/>
+            <w:szCs w:val="24"/>
+          </w:rPr>
+          <w:t>Timelapse Los Angeles / Santa Monica Beach California</w:t>
+        </w:r>
+      </w:hyperlink>
+      <w:r>
+        <w:rPr>
+          <w:rFonts w:ascii="Times New Roman" w:hAnsi="Times New Roman" w:cs="Times New Roman"/>
+          <w:sz w:val="24"/>
+          <w:szCs w:val="24"/>
+        </w:rPr>
+        <w:t xml:space="preserve">. This was a good </w:t>
+      </w:r>
+      <w:r>
+        <w:rPr>
+          <w:rFonts w:ascii="Times New Roman" w:hAnsi="Times New Roman" w:cs="Times New Roman"/>
+          <w:sz w:val="24"/>
+          <w:szCs w:val="24"/>
+        </w:rPr>
+        <w:t xml:space="preserve">video with a </w:t>
+      </w:r>
+      <w:r>
+        <w:rPr>
+          <w:rFonts w:ascii="Times New Roman" w:hAnsi="Times New Roman" w:cs="Times New Roman"/>
+          <w:sz w:val="24"/>
+          <w:szCs w:val="24"/>
+        </w:rPr>
+        <w:t xml:space="preserve">still camera </w:t>
+      </w:r>
+      <w:r>
+        <w:rPr>
+          <w:rFonts w:ascii="Times New Roman" w:hAnsi="Times New Roman" w:cs="Times New Roman"/>
+          <w:sz w:val="24"/>
+          <w:szCs w:val="24"/>
+        </w:rPr>
+        <w:t xml:space="preserve">and </w:t>
+      </w:r>
+      <w:r>
+        <w:rPr>
+          <w:rFonts w:ascii="Times New Roman" w:hAnsi="Times New Roman" w:cs="Times New Roman"/>
+          <w:sz w:val="24"/>
+          <w:szCs w:val="24"/>
+        </w:rPr>
+        <w:t xml:space="preserve">interesting subject </w:t>
+      </w:r>
+      <w:r>
+        <w:rPr>
+          <w:rFonts w:ascii="Times New Roman" w:hAnsi="Times New Roman" w:cs="Times New Roman"/>
+          <w:sz w:val="24"/>
+          <w:szCs w:val="24"/>
+        </w:rPr>
+        <w:t>over a long enough time that there was</w:t>
+      </w:r>
+      <w:r>
+        <w:rPr>
+          <w:rFonts w:ascii="Times New Roman" w:hAnsi="Times New Roman" w:cs="Times New Roman"/>
+          <w:sz w:val="24"/>
+          <w:szCs w:val="24"/>
+        </w:rPr>
+        <w:t xml:space="preserve"> good variation but</w:t>
+      </w:r>
+      <w:r>
+        <w:rPr>
+          <w:rFonts w:ascii="Times New Roman" w:hAnsi="Times New Roman" w:cs="Times New Roman"/>
+          <w:sz w:val="24"/>
+          <w:szCs w:val="24"/>
+        </w:rPr>
+        <w:t xml:space="preserve"> unfortunately,</w:t>
+      </w:r>
+      <w:r>
+        <w:rPr>
+          <w:rFonts w:ascii="Times New Roman" w:hAnsi="Times New Roman" w:cs="Times New Roman"/>
+          <w:sz w:val="24"/>
+          <w:szCs w:val="24"/>
+        </w:rPr>
+        <w:t xml:space="preserve"> the video is super short. There are only 616 frames and only 470 of those are useful (the rest are black or darkened from a fade in and fade out</w:t>
+      </w:r>
+      <w:r>
+        <w:rPr>
+          <w:rFonts w:ascii="Times New Roman" w:hAnsi="Times New Roman" w:cs="Times New Roman"/>
+          <w:sz w:val="24"/>
+          <w:szCs w:val="24"/>
+        </w:rPr>
+        <w:t>).</w:t>
+      </w:r>
+      <w:r>
+        <w:rPr>
+          <w:rFonts w:ascii="Times New Roman" w:hAnsi="Times New Roman" w:cs="Times New Roman"/>
+          <w:sz w:val="24"/>
+          <w:szCs w:val="24"/>
+        </w:rPr>
+        <w:t xml:space="preserve"> </w:t>
+      </w:r>
+    </w:p>
+    <w:p>
+      <w:pPr>
+        <w:rPr>
+          <w:rFonts w:ascii="Times New Roman" w:hAnsi="Times New Roman" w:cs="Times New Roman"/>
+          <w:sz w:val="24"/>
+          <w:szCs w:val="24"/>
+        </w:rPr>
+      </w:pPr>
+      <w:r>
+        <w:rPr>
+          <w:rFonts w:ascii="Times New Roman" w:hAnsi="Times New Roman" w:cs="Times New Roman"/>
+          <w:sz w:val="24"/>
+          <w:szCs w:val="24"/>
+        </w:rPr>
+        <w:t xml:space="preserve">In order to get the frames of the video you can download </w:t>
+      </w:r>
+      <w:r>
+        <w:rPr>
+          <w:rFonts w:ascii="Times New Roman" w:hAnsi="Times New Roman" w:cs="Times New Roman"/>
+          <w:sz w:val="24"/>
+          <w:szCs w:val="24"/>
+        </w:rPr>
+        <w:t>YouTube</w:t>
+      </w:r>
+      <w:r>
+        <w:rPr>
+          <w:rFonts w:ascii="Times New Roman" w:hAnsi="Times New Roman" w:cs="Times New Roman"/>
+          <w:sz w:val="24"/>
+          <w:szCs w:val="24"/>
+        </w:rPr>
+        <w:t xml:space="preserve"> videos using one of many online tools, they're </w:t>
+      </w:r>
+      <w:r>
+        <w:rPr>
+          <w:rFonts w:ascii="Times New Roman" w:hAnsi="Times New Roman" w:cs="Times New Roman"/>
+          <w:sz w:val="24"/>
+          <w:szCs w:val="24"/>
+        </w:rPr>
+        <w:t xml:space="preserve">kind of </w:t>
+      </w:r>
+      <w:r>
+        <w:rPr>
+          <w:rFonts w:ascii="Times New Roman" w:hAnsi="Times New Roman" w:cs="Times New Roman"/>
+          <w:sz w:val="24"/>
+          <w:szCs w:val="24"/>
+        </w:rPr>
+        <w:t xml:space="preserve">sketchy </w:t>
+      </w:r>
+      <w:r>
+        <w:rPr>
+          <w:rFonts w:ascii="Times New Roman" w:hAnsi="Times New Roman" w:cs="Times New Roman"/>
+          <w:sz w:val="24"/>
+          <w:szCs w:val="24"/>
+        </w:rPr>
+        <w:t xml:space="preserve">if your </w:t>
+      </w:r>
+      <w:r>
+        <w:rPr>
+          <w:rFonts w:ascii="Times New Roman" w:hAnsi="Times New Roman" w:cs="Times New Roman"/>
+          <w:sz w:val="24"/>
+          <w:szCs w:val="24"/>
+        </w:rPr>
+        <w:t>careful to only download the video they</w:t>
+      </w:r>
+      <w:r>
+        <w:rPr>
+          <w:rFonts w:ascii="Times New Roman" w:hAnsi="Times New Roman" w:cs="Times New Roman"/>
+          <w:sz w:val="24"/>
+          <w:szCs w:val="24"/>
+        </w:rPr>
+        <w:t xml:space="preserve"> seem to be</w:t>
+      </w:r>
+      <w:r>
+        <w:rPr>
+          <w:rFonts w:ascii="Times New Roman" w:hAnsi="Times New Roman" w:cs="Times New Roman"/>
+          <w:sz w:val="24"/>
+          <w:szCs w:val="24"/>
+        </w:rPr>
+        <w:t xml:space="preserve"> fine, then I used VLC Media Player to get frames</w:t>
+      </w:r>
+      <w:r>
+        <w:rPr>
+          <w:rFonts w:ascii="Times New Roman" w:hAnsi="Times New Roman" w:cs="Times New Roman"/>
+          <w:sz w:val="24"/>
+          <w:szCs w:val="24"/>
+        </w:rPr>
+        <w:t>.</w:t>
+      </w:r>
+    </w:p>
+    <w:p>
+      <w:pPr>
+        <w:rPr>
+          <w:rFonts w:ascii="Times New Roman" w:hAnsi="Times New Roman" w:cs="Times New Roman"/>
+          <w:sz w:val="24"/>
+          <w:szCs w:val="24"/>
+        </w:rPr>
+      </w:pPr>
+      <w:r>
+        <w:rPr>
+          <w:rFonts w:ascii="Times New Roman" w:hAnsi="Times New Roman" w:cs="Times New Roman"/>
+          <w:sz w:val="24"/>
+          <w:szCs w:val="24"/>
+        </w:rPr>
+        <w:t xml:space="preserve">Later I would streamline this process using </w:t>
+      </w:r>
+      <w:r>
+        <w:rPr>
+          <w:rFonts w:ascii="Times New Roman" w:hAnsi="Times New Roman" w:cs="Times New Roman"/>
+          <w:sz w:val="24"/>
+          <w:szCs w:val="24"/>
+        </w:rPr>
+        <w:t xml:space="preserve">the Python library </w:t>
+      </w:r>
+      <w:proofErr w:type="spellStart"/>
+      <w:r>
+        <w:rPr>
+          <w:rFonts w:ascii="Times New Roman" w:hAnsi="Times New Roman" w:cs="Times New Roman"/>
+          <w:sz w:val="24"/>
+          <w:szCs w:val="24"/>
+        </w:rPr>
+        <w:t>youtube</w:t>
+      </w:r>
+      <w:proofErr w:type="spellEnd"/>
+      <w:r>
+        <w:rPr>
+          <w:rFonts w:ascii="Times New Roman" w:hAnsi="Times New Roman" w:cs="Times New Roman"/>
+          <w:sz w:val="24"/>
+          <w:szCs w:val="24"/>
+        </w:rPr>
+        <w:t>-dl to download YouTube videos</w:t>
+      </w:r>
+      <w:r>
+        <w:rPr>
+          <w:rFonts w:ascii="Times New Roman" w:hAnsi="Times New Roman" w:cs="Times New Roman"/>
+          <w:sz w:val="24"/>
+          <w:szCs w:val="24"/>
+        </w:rPr>
+        <w:t xml:space="preserve"> and</w:t>
+      </w:r>
+      <w:r>
+        <w:rPr>
+          <w:rFonts w:ascii="Times New Roman" w:hAnsi="Times New Roman" w:cs="Times New Roman"/>
+          <w:sz w:val="24"/>
+          <w:szCs w:val="24"/>
+        </w:rPr>
+        <w:t xml:space="preserve"> </w:t>
+      </w:r>
+      <w:proofErr w:type="spellStart"/>
+      <w:r>
+        <w:rPr>
+          <w:rFonts w:ascii="Times New Roman" w:hAnsi="Times New Roman" w:cs="Times New Roman"/>
+          <w:sz w:val="24"/>
+          <w:szCs w:val="24"/>
+        </w:rPr>
+        <w:t>FFmpeg</w:t>
+      </w:r>
+      <w:proofErr w:type="spellEnd"/>
+      <w:r>
+        <w:rPr>
+          <w:rFonts w:ascii="Times New Roman" w:hAnsi="Times New Roman" w:cs="Times New Roman"/>
+          <w:sz w:val="24"/>
+          <w:szCs w:val="24"/>
+        </w:rPr>
+        <w:t xml:space="preserve"> </w:t>
+      </w:r>
+      <w:r>
+        <w:rPr>
+          <w:rFonts w:ascii="Times New Roman" w:hAnsi="Times New Roman" w:cs="Times New Roman"/>
+          <w:sz w:val="24"/>
+          <w:szCs w:val="24"/>
+        </w:rPr>
+        <w:t xml:space="preserve">to get all the frames as .jpg images. </w:t>
+      </w:r>
+    </w:p>
+    <w:p>
+      <w:pPr>
+        <w:rPr>
+          <w:rFonts w:ascii="Times New Roman" w:hAnsi="Times New Roman" w:cs="Times New Roman"/>
+          <w:sz w:val="24"/>
+          <w:szCs w:val="24"/>
+        </w:rPr>
+      </w:pPr>
+      <w:r>
+        <w:rPr>
+          <w:rFonts w:ascii="Times New Roman" w:hAnsi="Times New Roman" w:cs="Times New Roman"/>
+          <w:sz w:val="24"/>
+          <w:szCs w:val="24"/>
+        </w:rPr>
+        <w:lastRenderedPageBreak/>
+        <w:t>For my second iteration I</w:t>
+      </w:r>
+      <w:r>
+        <w:rPr>
+          <w:rFonts w:ascii="Times New Roman" w:hAnsi="Times New Roman" w:cs="Times New Roman"/>
+          <w:sz w:val="24"/>
+          <w:szCs w:val="24"/>
+        </w:rPr>
+        <w:t xml:space="preserve"> would </w:t>
+      </w:r>
+      <w:r>
+        <w:rPr>
+          <w:rFonts w:ascii="Times New Roman" w:hAnsi="Times New Roman" w:cs="Times New Roman"/>
+          <w:sz w:val="24"/>
+          <w:szCs w:val="24"/>
+        </w:rPr>
+        <w:t xml:space="preserve">generalize the process by taking pixels from different frames based on a more arbitrary function. </w:t>
+      </w:r>
+      <w:r>
+        <w:rPr>
+          <w:rFonts w:ascii="Times New Roman" w:hAnsi="Times New Roman" w:cs="Times New Roman"/>
+          <w:sz w:val="24"/>
+          <w:szCs w:val="24"/>
+        </w:rPr>
+        <w:t xml:space="preserve">For example, the distance </w:t>
       </w:r>
       <w:r>
         <w:rPr>
@@ -262,7 +745,24 @@
           <w:sz w:val="24"/>
           <w:szCs w:val="24"/>
         </w:rPr>
-        <w:t xml:space="preserve"> smoothly blend over the length of the video. After finishing that </w:t>
+        <w:t xml:space="preserve"> smoothly blend over the length of the video. </w:t>
+      </w:r>
+    </w:p>
+    <w:p>
+      <w:pPr>
+        <w:rPr>
+          <w:rFonts w:ascii="Times New Roman" w:hAnsi="Times New Roman" w:cs="Times New Roman"/>
+          <w:sz w:val="24"/>
+          <w:szCs w:val="24"/>
+        </w:rPr>
+      </w:pPr>
+      <w:r>
+        <w:rPr>
+          <w:rFonts w:ascii="Times New Roman" w:hAnsi="Times New Roman" w:cs="Times New Roman"/>
+          <w:sz w:val="24"/>
+          <w:szCs w:val="24"/>
+        </w:rPr>
+        <w:t xml:space="preserve">After finishing that </w:t>
       </w:r>
       <w:r>
         <w:rPr>
@@ -294,8 +794,17 @@
           <w:sz w:val="24"/>
           <w:szCs w:val="24"/>
         </w:rPr>
-        <w:t xml:space="preserve">pictures had noticeably rough transitions between pixels, </w:t>
-      </w:r>
+        <w:t>pictures had noticeably rough transitions between pixels,</w:t>
+      </w:r>
+    </w:p>
+    <w:p>
+      <w:pPr>
+        <w:rPr>
+          <w:rFonts w:ascii="Times New Roman" w:hAnsi="Times New Roman" w:cs="Times New Roman"/>
+          <w:sz w:val="24"/>
+          <w:szCs w:val="24"/>
+        </w:rPr>
+      </w:pPr>
       <w:r>
         <w:rPr>
           <w:rFonts w:ascii="Times New Roman" w:hAnsi="Times New Roman" w:cs="Times New Roman"/>
@@ -382,7 +891,24 @@
           <w:sz w:val="24"/>
           <w:szCs w:val="24"/>
         </w:rPr>
-        <w:t xml:space="preserve"> which took additional time. To speed up the new version I looked to parallelize the computation using the multiprocessing library. </w:t>
+        <w:t xml:space="preserve"> which took additional time. </w:t>
+      </w:r>
+    </w:p>
+    <w:p>
+      <w:pPr>
+        <w:rPr>
+          <w:rFonts w:ascii="Times New Roman" w:hAnsi="Times New Roman" w:cs="Times New Roman"/>
+          <w:sz w:val="24"/>
+          <w:szCs w:val="24"/>
+        </w:rPr>
+      </w:pPr>
+      <w:r>
+        <w:rPr>
+          <w:rFonts w:ascii="Times New Roman" w:hAnsi="Times New Roman" w:cs="Times New Roman"/>
+          <w:sz w:val="24"/>
+          <w:szCs w:val="24"/>
+        </w:rPr>
+        <w:t xml:space="preserve">To speed up the new version I looked to parallelize the computation using the multiprocessing library. </w:t>
       </w:r>
       <w:r>
         <w:rPr>
@@ -479,64 +1005,68 @@
           <w:sz w:val="24"/>
           <w:szCs w:val="24"/>
         </w:rPr>
-        <w:t xml:space="preserve">I used the Python library youtube-dl to download </w:t>
-      </w:r>
-      <w:r>
-        <w:rPr>
-          <w:rFonts w:ascii="Times New Roman" w:hAnsi="Times New Roman" w:cs="Times New Roman"/>
-          <w:sz w:val="24"/>
-          <w:szCs w:val="24"/>
-        </w:rPr>
-        <w:t>YouTube</w:t>
-      </w:r>
-      <w:r>
-        <w:rPr>
-          <w:rFonts w:ascii="Times New Roman" w:hAnsi="Times New Roman" w:cs="Times New Roman"/>
-          <w:sz w:val="24"/>
-          <w:szCs w:val="24"/>
-        </w:rPr>
-        <w:t xml:space="preserve"> videos. </w:t>
-      </w:r>
-      <w:r>
-        <w:rPr>
-          <w:rFonts w:ascii="Times New Roman" w:hAnsi="Times New Roman" w:cs="Times New Roman"/>
-          <w:sz w:val="24"/>
-          <w:szCs w:val="24"/>
-        </w:rPr>
-        <w:t>Originally,</w:t>
-      </w:r>
-      <w:r>
-        <w:rPr>
-          <w:rFonts w:ascii="Times New Roman" w:hAnsi="Times New Roman" w:cs="Times New Roman"/>
-          <w:sz w:val="24"/>
-          <w:szCs w:val="24"/>
-        </w:rPr>
-        <w:t xml:space="preserve"> I used VLC Media player to </w:t>
-      </w:r>
-      <w:r>
-        <w:rPr>
-          <w:rFonts w:ascii="Times New Roman" w:hAnsi="Times New Roman" w:cs="Times New Roman"/>
-          <w:sz w:val="24"/>
-          <w:szCs w:val="24"/>
-        </w:rPr>
-        <w:t xml:space="preserve">get </w:t>
-      </w:r>
-      <w:r>
-        <w:rPr>
-          <w:rFonts w:ascii="Times New Roman" w:hAnsi="Times New Roman" w:cs="Times New Roman"/>
-          <w:sz w:val="24"/>
-          <w:szCs w:val="24"/>
-        </w:rPr>
-        <w:t>all</w:t>
-      </w:r>
-      <w:r>
-        <w:rPr>
-          <w:rFonts w:ascii="Times New Roman" w:hAnsi="Times New Roman" w:cs="Times New Roman"/>
-          <w:sz w:val="24"/>
-          <w:szCs w:val="24"/>
-        </w:rPr>
-        <w:t xml:space="preserve"> the frames of the video as images but later I used FFmpeg to make the whole process more streamlined. I used PIL to access the images and build a numpy array that was easier and faster to operate on.</w:t>
-      </w:r>
+        <w:t xml:space="preserve">I used PIL to access the images and build a </w:t>
+      </w:r>
+      <w:proofErr w:type="spellStart"/>
+      <w:r>
+        <w:rPr>
+          <w:rFonts w:ascii="Times New Roman" w:hAnsi="Times New Roman" w:cs="Times New Roman"/>
+          <w:sz w:val="24"/>
+          <w:szCs w:val="24"/>
+        </w:rPr>
+        <w:t>numpy</w:t>
+      </w:r>
+      <w:proofErr w:type="spellEnd"/>
+      <w:r>
+        <w:rPr>
+          <w:rFonts w:ascii="Times New Roman" w:hAnsi="Times New Roman" w:cs="Times New Roman"/>
+          <w:sz w:val="24"/>
+          <w:szCs w:val="24"/>
+        </w:rPr>
+        <w:t xml:space="preserve"> array that was easier and faster to operate on.</w:t>
+      </w:r>
+    </w:p>
+    <w:p>
+      <w:pPr>
+        <w:rPr>
+          <w:rFonts w:ascii="Times New Roman" w:hAnsi="Times New Roman" w:cs="Times New Roman"/>
+          <w:sz w:val="24"/>
+          <w:szCs w:val="24"/>
+        </w:rPr>
+      </w:pPr>
+      <w:r>
+        <w:rPr>
+          <w:rFonts w:ascii="Times New Roman" w:hAnsi="Times New Roman" w:cs="Times New Roman"/>
+          <w:sz w:val="24"/>
+          <w:szCs w:val="24"/>
+        </w:rPr>
+        <w:t>There are still some noticeable artifacts that I suspect come from You</w:t>
+      </w:r>
+      <w:r>
+        <w:rPr>
+          <w:rFonts w:ascii="Times New Roman" w:hAnsi="Times New Roman" w:cs="Times New Roman"/>
+          <w:sz w:val="24"/>
+          <w:szCs w:val="24"/>
+        </w:rPr>
+        <w:t>T</w:t>
+      </w:r>
+      <w:r>
+        <w:rPr>
+          <w:rFonts w:ascii="Times New Roman" w:hAnsi="Times New Roman" w:cs="Times New Roman"/>
+          <w:sz w:val="24"/>
+          <w:szCs w:val="24"/>
+        </w:rPr>
+        <w:t>ube's video compression being compounded by averaging over many frames, especially around the ferris wheel. Additionally, with this new technique some of the color detail and contrast is lost in the ferris wheel which is something I might revisit. I'd like to take some of my own timelapse video and use this tool and see what results I can get.</w:t>
+      </w:r>
+    </w:p>
+    <w:p>
+      <w:pPr>
+        <w:rPr>
+          <w:rFonts w:ascii="Times New Roman" w:hAnsi="Times New Roman" w:cs="Times New Roman"/>
+          <w:sz w:val="24"/>
+          <w:szCs w:val="24"/>
+        </w:rPr>
+      </w:pPr>
     </w:p>
     <w:p>
       <w:pPr>
@@ -584,17 +1114,212 @@
       <w:pPr>
         <w:rPr>
           <w:rFonts w:ascii="Times New Roman" w:hAnsi="Times New Roman" w:cs="Times New Roman"/>
-          <w:sz w:val="28"/>
-          <w:szCs w:val="28"/>
-        </w:rPr>
-      </w:pPr>
-      <w:r>
-        <w:rPr>
-          <w:rFonts w:ascii="Times New Roman" w:hAnsi="Times New Roman" w:cs="Times New Roman"/>
-          <w:sz w:val="24"/>
-          <w:szCs w:val="24"/>
-        </w:rPr>
-        <w:t xml:space="preserve">The objective was to find the shortest path between two points on an NxM grid where some grid points are marked as obstacles. I first implemented Dijkstra’s shortest path algorithm which would be extremely slow for the given use case but was simple to implement and helped me understand the core algorithm behind A*. After implementing, testing with Junit and </w:t>
+          <w:sz w:val="24"/>
+          <w:szCs w:val="24"/>
+        </w:rPr>
+      </w:pPr>
+      <w:r>
+        <w:rPr>
+          <w:rFonts w:ascii="Times New Roman" w:hAnsi="Times New Roman" w:cs="Times New Roman"/>
+          <w:sz w:val="24"/>
+          <w:szCs w:val="24"/>
+        </w:rPr>
+        <w:t xml:space="preserve">The objective was to find the shortest path between two points on an </w:t>
+      </w:r>
+      <w:proofErr w:type="spellStart"/>
+      <w:r>
+        <w:rPr>
+          <w:rFonts w:ascii="Times New Roman" w:hAnsi="Times New Roman" w:cs="Times New Roman"/>
+          <w:sz w:val="24"/>
+          <w:szCs w:val="24"/>
+        </w:rPr>
+        <w:t>NxM</w:t>
+      </w:r>
+      <w:proofErr w:type="spellEnd"/>
+      <w:r>
+        <w:rPr>
+          <w:rFonts w:ascii="Times New Roman" w:hAnsi="Times New Roman" w:cs="Times New Roman"/>
+          <w:sz w:val="24"/>
+          <w:szCs w:val="24"/>
+        </w:rPr>
+        <w:t xml:space="preserve"> grid where some grid points are marked as obstacles. I first implemented Dijkstra’s shortest path algorithm which would be extremely slow for the given use case but was simple to implement and helped me understand the core algorithm behind A*. After implementing, testing with J</w:t>
+      </w:r>
+      <w:r>
+        <w:rPr>
+          <w:rFonts w:ascii="Times New Roman" w:hAnsi="Times New Roman" w:cs="Times New Roman"/>
+          <w:sz w:val="24"/>
+          <w:szCs w:val="24"/>
+        </w:rPr>
+        <w:t>U</w:t>
+      </w:r>
+      <w:r>
+        <w:rPr>
+          <w:rFonts w:ascii="Times New Roman" w:hAnsi="Times New Roman" w:cs="Times New Roman"/>
+          <w:sz w:val="24"/>
+          <w:szCs w:val="24"/>
+        </w:rPr>
+        <w:t xml:space="preserve">nit and benchmarking A* I was surprised at how slow it was. Looking for ways to speed it up I found an algorithm that takes advantage of the regularity of the grid called jump point search (JPS) which is said to be significantly faster. However, for almost every obstacle placement I found JPS to be </w:t>
+      </w:r>
+      <w:r>
+        <w:rPr>
+          <w:rFonts w:ascii="Times New Roman" w:hAnsi="Times New Roman" w:cs="Times New Roman"/>
+          <w:sz w:val="24"/>
+          <w:szCs w:val="24"/>
+        </w:rPr>
+        <w:t xml:space="preserve">much </w:t>
+      </w:r>
+      <w:r>
+        <w:rPr>
+          <w:rFonts w:ascii="Times New Roman" w:hAnsi="Times New Roman" w:cs="Times New Roman"/>
+          <w:sz w:val="24"/>
+          <w:szCs w:val="24"/>
+        </w:rPr>
+        <w:t>slower than traditional A* and for very large grids it would run into the recursion limit.</w:t>
+      </w:r>
+      <w:r>
+        <w:rPr>
+          <w:rFonts w:ascii="Times New Roman" w:hAnsi="Times New Roman" w:cs="Times New Roman"/>
+          <w:sz w:val="24"/>
+          <w:szCs w:val="24"/>
+        </w:rPr>
+        <w:t xml:space="preserve"> </w:t>
+      </w:r>
+    </w:p>
+    <w:p>
+      <w:pPr>
+        <w:rPr>
+          <w:rFonts w:ascii="Times New Roman" w:hAnsi="Times New Roman" w:cs="Times New Roman"/>
+          <w:sz w:val="24"/>
+          <w:szCs w:val="24"/>
+        </w:rPr>
+      </w:pPr>
+      <w:r>
+        <w:rPr>
+          <w:rFonts w:ascii="Times New Roman" w:hAnsi="Times New Roman" w:cs="Times New Roman"/>
+          <w:sz w:val="24"/>
+          <w:szCs w:val="24"/>
+        </w:rPr>
+        <w:t>Still looking for a faster implementation I tried to optimize by original A* implementation.</w:t>
+      </w:r>
+      <w:r>
+        <w:rPr>
+          <w:rFonts w:ascii="Times New Roman" w:hAnsi="Times New Roman" w:cs="Times New Roman"/>
+          <w:sz w:val="24"/>
+          <w:szCs w:val="24"/>
+        </w:rPr>
+        <w:t xml:space="preserve"> I did so </w:t>
+      </w:r>
+      <w:r>
+        <w:rPr>
+          <w:rFonts w:ascii="Times New Roman" w:hAnsi="Times New Roman" w:cs="Times New Roman"/>
+          <w:sz w:val="24"/>
+          <w:szCs w:val="24"/>
+        </w:rPr>
+        <w:t xml:space="preserve">first </w:t>
+      </w:r>
+      <w:r>
+        <w:rPr>
+          <w:rFonts w:ascii="Times New Roman" w:hAnsi="Times New Roman" w:cs="Times New Roman"/>
+          <w:sz w:val="24"/>
+          <w:szCs w:val="24"/>
+        </w:rPr>
+        <w:t xml:space="preserve">by writing my own priority queue implementation that supported </w:t>
+      </w:r>
+      <w:r>
+        <w:rPr>
+          <w:rFonts w:ascii="Times New Roman" w:hAnsi="Times New Roman" w:cs="Times New Roman"/>
+          <w:sz w:val="24"/>
+          <w:szCs w:val="24"/>
+        </w:rPr>
+        <w:t>an</w:t>
+      </w:r>
+      <w:r>
+        <w:rPr>
+          <w:rFonts w:ascii="Times New Roman" w:hAnsi="Times New Roman" w:cs="Times New Roman"/>
+          <w:sz w:val="24"/>
+          <w:szCs w:val="24"/>
+        </w:rPr>
+        <w:t xml:space="preserve"> </w:t>
+      </w:r>
+      <w:r>
+        <w:rPr>
+          <w:rFonts w:ascii="Times New Roman" w:hAnsi="Times New Roman" w:cs="Times New Roman"/>
+          <w:sz w:val="24"/>
+          <w:szCs w:val="24"/>
+        </w:rPr>
+        <w:t>‘increase</w:t>
+      </w:r>
+      <w:r>
+        <w:rPr>
+          <w:rFonts w:ascii="Times New Roman" w:hAnsi="Times New Roman" w:cs="Times New Roman"/>
+          <w:sz w:val="24"/>
+          <w:szCs w:val="24"/>
+        </w:rPr>
+        <w:t xml:space="preserve"> priority</w:t>
+      </w:r>
+      <w:r>
+        <w:rPr>
+          <w:rFonts w:ascii="Times New Roman" w:hAnsi="Times New Roman" w:cs="Times New Roman"/>
+          <w:sz w:val="24"/>
+          <w:szCs w:val="24"/>
+        </w:rPr>
+        <w:t>’</w:t>
+      </w:r>
+      <w:r>
+        <w:rPr>
+          <w:rFonts w:ascii="Times New Roman" w:hAnsi="Times New Roman" w:cs="Times New Roman"/>
+          <w:sz w:val="24"/>
+          <w:szCs w:val="24"/>
+        </w:rPr>
+        <w:t xml:space="preserve"> </w:t>
+      </w:r>
+      <w:r>
+        <w:rPr>
+          <w:rFonts w:ascii="Times New Roman" w:hAnsi="Times New Roman" w:cs="Times New Roman"/>
+          <w:sz w:val="24"/>
+          <w:szCs w:val="24"/>
+        </w:rPr>
+        <w:t>method</w:t>
+      </w:r>
+      <w:r>
+        <w:rPr>
+          <w:rFonts w:ascii="Times New Roman" w:hAnsi="Times New Roman" w:cs="Times New Roman"/>
+          <w:sz w:val="24"/>
+          <w:szCs w:val="24"/>
+        </w:rPr>
+        <w:t xml:space="preserve"> and</w:t>
+      </w:r>
+      <w:r>
+        <w:rPr>
+          <w:rFonts w:ascii="Times New Roman" w:hAnsi="Times New Roman" w:cs="Times New Roman"/>
+          <w:sz w:val="24"/>
+          <w:szCs w:val="24"/>
+        </w:rPr>
+        <w:t xml:space="preserve"> second</w:t>
+      </w:r>
+      <w:r>
+        <w:rPr>
+          <w:rFonts w:ascii="Times New Roman" w:hAnsi="Times New Roman" w:cs="Times New Roman"/>
+          <w:sz w:val="24"/>
+          <w:szCs w:val="24"/>
+        </w:rPr>
+        <w:t xml:space="preserve"> by condensing the representation of a grid point. Originally, I </w:t>
+      </w:r>
+      <w:r>
+        <w:rPr>
+          <w:rFonts w:ascii="Times New Roman" w:hAnsi="Times New Roman" w:cs="Times New Roman"/>
+          <w:sz w:val="24"/>
+          <w:szCs w:val="24"/>
+        </w:rPr>
+        <w:t>had</w:t>
+      </w:r>
+      <w:r>
+        <w:rPr>
+          <w:rFonts w:ascii="Times New Roman" w:hAnsi="Times New Roman" w:cs="Times New Roman"/>
+          <w:sz w:val="24"/>
+          <w:szCs w:val="24"/>
+        </w:rPr>
+        <w:t xml:space="preserve"> a grid </w:t>
       </w:r>
       <w:r>
         <w:rPr>
@@ -603,55 +1328,104 @@
           <w:szCs w:val="24"/>
         </w:rPr>
         <w:lastRenderedPageBreak/>
-        <w:t xml:space="preserve">benchmarking A* I was surprised at how slow it was. Looking for ways to speed it up I found an algorithm that takes advantage of the regularity of the grid called jump point search (JPS) which is said to be significantly faster. However, for almost every obstacle placement I found JPS to be </w:t>
-      </w:r>
-      <w:r>
-        <w:rPr>
-          <w:rFonts w:ascii="Times New Roman" w:hAnsi="Times New Roman" w:cs="Times New Roman"/>
-          <w:sz w:val="24"/>
-          <w:szCs w:val="24"/>
-        </w:rPr>
-        <w:t xml:space="preserve">much </w:t>
-      </w:r>
-      <w:r>
-        <w:rPr>
-          <w:rFonts w:ascii="Times New Roman" w:hAnsi="Times New Roman" w:cs="Times New Roman"/>
-          <w:sz w:val="24"/>
-          <w:szCs w:val="24"/>
-        </w:rPr>
-        <w:t>slower than traditional A* and for very large grids it would run into the recursion limit.</w:t>
-      </w:r>
-      <w:r>
-        <w:rPr>
-          <w:rFonts w:ascii="Times New Roman" w:hAnsi="Times New Roman" w:cs="Times New Roman"/>
-          <w:sz w:val="24"/>
-          <w:szCs w:val="24"/>
-        </w:rPr>
-        <w:t xml:space="preserve"> Still looking for a faster implementation I tried to optimize by original A* implementation.</w:t>
-      </w:r>
-      <w:r>
-        <w:rPr>
-          <w:rFonts w:ascii="Times New Roman" w:hAnsi="Times New Roman" w:cs="Times New Roman"/>
-          <w:sz w:val="24"/>
-          <w:szCs w:val="24"/>
-        </w:rPr>
-        <w:t xml:space="preserve"> I did so by writing my own priority queue implementation that supported a change priority function and by condensing the representation of a grid point. Originally, I have a grid point class that stored the g-cost, f-cost, parent point and x and y coordinates of the point. While this was simple and readable it came with all the overhead of a Java class which for many points adds up. I was able to reduce all of the information down so that it was able to fit into a single long (a 64-bit number) then I built a class to abstract that structure away from the core A* algorithm. This helped quite a bit but was still slower than I would have liked. </w:t>
-      </w:r>
-      <w:r>
-        <w:rPr>
-          <w:rFonts w:ascii="Times New Roman" w:hAnsi="Times New Roman" w:cs="Times New Roman"/>
-          <w:sz w:val="24"/>
-          <w:szCs w:val="24"/>
-        </w:rPr>
-        <w:t>Finally,</w:t>
-      </w:r>
-      <w:r>
-        <w:rPr>
-          <w:rFonts w:ascii="Times New Roman" w:hAnsi="Times New Roman" w:cs="Times New Roman"/>
-          <w:sz w:val="24"/>
-          <w:szCs w:val="24"/>
-        </w:rPr>
-        <w:t xml:space="preserve"> I decided to code the algorithm in C. It would be a good opportunity to learn basic C and should yield a faster implementation. In the end, while it took more significantly more time to code than Java it ended up being substantially faster. </w:t>
+        <w:t>point class that stored the g-cost, f-cost, parent point and x and y coordinates of the point. While this was simple and readable</w:t>
+      </w:r>
+      <w:r>
+        <w:rPr>
+          <w:rFonts w:ascii="Times New Roman" w:hAnsi="Times New Roman" w:cs="Times New Roman"/>
+          <w:sz w:val="24"/>
+          <w:szCs w:val="24"/>
+        </w:rPr>
+        <w:t>,</w:t>
+      </w:r>
+      <w:r>
+        <w:rPr>
+          <w:rFonts w:ascii="Times New Roman" w:hAnsi="Times New Roman" w:cs="Times New Roman"/>
+          <w:sz w:val="24"/>
+          <w:szCs w:val="24"/>
+        </w:rPr>
+        <w:t xml:space="preserve"> it came with all the overhead of a Java class</w:t>
+      </w:r>
+      <w:r>
+        <w:rPr>
+          <w:rFonts w:ascii="Times New Roman" w:hAnsi="Times New Roman" w:cs="Times New Roman"/>
+          <w:sz w:val="24"/>
+          <w:szCs w:val="24"/>
+        </w:rPr>
+        <w:t>,</w:t>
+      </w:r>
+      <w:r>
+        <w:rPr>
+          <w:rFonts w:ascii="Times New Roman" w:hAnsi="Times New Roman" w:cs="Times New Roman"/>
+          <w:sz w:val="24"/>
+          <w:szCs w:val="24"/>
+        </w:rPr>
+        <w:t xml:space="preserve"> which for many points add</w:t>
+      </w:r>
+      <w:r>
+        <w:rPr>
+          <w:rFonts w:ascii="Times New Roman" w:hAnsi="Times New Roman" w:cs="Times New Roman"/>
+          <w:sz w:val="24"/>
+          <w:szCs w:val="24"/>
+        </w:rPr>
+        <w:t>ed</w:t>
+      </w:r>
+      <w:r>
+        <w:rPr>
+          <w:rFonts w:ascii="Times New Roman" w:hAnsi="Times New Roman" w:cs="Times New Roman"/>
+          <w:sz w:val="24"/>
+          <w:szCs w:val="24"/>
+        </w:rPr>
+        <w:t xml:space="preserve"> up. I was able to reduce </w:t>
+      </w:r>
+      <w:r>
+        <w:rPr>
+          <w:rFonts w:ascii="Times New Roman" w:hAnsi="Times New Roman" w:cs="Times New Roman"/>
+          <w:sz w:val="24"/>
+          <w:szCs w:val="24"/>
+        </w:rPr>
+        <w:t>all</w:t>
+      </w:r>
+      <w:r>
+        <w:rPr>
+          <w:rFonts w:ascii="Times New Roman" w:hAnsi="Times New Roman" w:cs="Times New Roman"/>
+          <w:sz w:val="24"/>
+          <w:szCs w:val="24"/>
+        </w:rPr>
+        <w:t xml:space="preserve"> the information down so that it was able to fit into a single long (a 64-bit number) then I built a class to abstract that structure away from the core A* algorithm. This helped quite a bit but was still slower than I would have liked. </w:t>
+      </w:r>
+    </w:p>
+    <w:p>
+      <w:pPr>
+        <w:rPr>
+          <w:rFonts w:ascii="Times New Roman" w:hAnsi="Times New Roman" w:cs="Times New Roman"/>
+          <w:sz w:val="24"/>
+          <w:szCs w:val="24"/>
+        </w:rPr>
+      </w:pPr>
+      <w:r>
+        <w:rPr>
+          <w:rFonts w:ascii="Times New Roman" w:hAnsi="Times New Roman" w:cs="Times New Roman"/>
+          <w:sz w:val="24"/>
+          <w:szCs w:val="24"/>
+        </w:rPr>
+        <w:t xml:space="preserve">I decided to code the algorithm in C. It would be a good opportunity to </w:t>
+      </w:r>
+      <w:r>
+        <w:rPr>
+          <w:rFonts w:ascii="Times New Roman" w:hAnsi="Times New Roman" w:cs="Times New Roman"/>
+          <w:sz w:val="24"/>
+          <w:szCs w:val="24"/>
+        </w:rPr>
+        <w:t>refresh some</w:t>
+      </w:r>
+      <w:r>
+        <w:rPr>
+          <w:rFonts w:ascii="Times New Roman" w:hAnsi="Times New Roman" w:cs="Times New Roman"/>
+          <w:sz w:val="24"/>
+          <w:szCs w:val="24"/>
+        </w:rPr>
+        <w:t xml:space="preserve"> basic C and should yield a faster implementation. In the end, while it took more significantly more time to code than Java it ended up being substantially faster. </w:t>
       </w:r>
       <w:r>
         <w:rPr>
@@ -675,7 +1449,47 @@
           <w:sz w:val="24"/>
           <w:szCs w:val="24"/>
         </w:rPr>
-        <w:t>, cutting down on how many malloc calls I had and using additional space to store some extra values I was able to get the code to run about 4x faster than the best Java implementation.</w:t>
+        <w:t xml:space="preserve">, cutting down on how many malloc calls I had and using additional space to store some </w:t>
+      </w:r>
+      <w:r>
+        <w:rPr>
+          <w:rFonts w:ascii="Times New Roman" w:hAnsi="Times New Roman" w:cs="Times New Roman"/>
+          <w:sz w:val="24"/>
+          <w:szCs w:val="24"/>
+        </w:rPr>
+        <w:t xml:space="preserve">values </w:t>
+      </w:r>
+      <w:r>
+        <w:rPr>
+          <w:rFonts w:ascii="Times New Roman" w:hAnsi="Times New Roman" w:cs="Times New Roman"/>
+          <w:sz w:val="24"/>
+          <w:szCs w:val="24"/>
+        </w:rPr>
+        <w:t>that I</w:t>
+      </w:r>
+      <w:r>
+        <w:rPr>
+          <w:rFonts w:ascii="Times New Roman" w:hAnsi="Times New Roman" w:cs="Times New Roman"/>
+          <w:sz w:val="24"/>
+          <w:szCs w:val="24"/>
+        </w:rPr>
+        <w:t xml:space="preserve"> </w:t>
+      </w:r>
+      <w:r>
+        <w:rPr>
+          <w:rFonts w:ascii="Times New Roman" w:hAnsi="Times New Roman" w:cs="Times New Roman"/>
+          <w:sz w:val="24"/>
+          <w:szCs w:val="24"/>
+        </w:rPr>
+        <w:t xml:space="preserve">had previously been recalculating, I </w:t>
+      </w:r>
+      <w:r>
+        <w:rPr>
+          <w:rFonts w:ascii="Times New Roman" w:hAnsi="Times New Roman" w:cs="Times New Roman"/>
+          <w:sz w:val="24"/>
+          <w:szCs w:val="24"/>
+        </w:rPr>
+        <w:t>was able to get the code to run about 4x faster than the best Java implementation.</w:t>
       </w:r>
     </w:p>
     <w:p>
@@ -1116,7 +1930,6 @@
   <w:style w:type="character" w:default="1" w:styleId="DefaultParagraphFont">
     <w:name w:val="Default Paragraph Font"/>
     <w:uiPriority w:val="1"/>
-    <w:semiHidden/>
     <w:unhideWhenUsed/>
   </w:style>
   <w:style w:type="table" w:default="1" w:styleId="TableNormal">
@@ -1139,6 +1952,29 @@
     <w:uiPriority w:val="99"/>
     <w:semiHidden/>
     <w:unhideWhenUsed/>
+  </w:style>
+  <w:style w:type="character" w:styleId="Hyperlink">
+    <w:name w:val="Hyperlink"/>
+    <w:basedOn w:val="DefaultParagraphFont"/>
+    <w:uiPriority w:val="99"/>
+    <w:unhideWhenUsed/>
+    <w:rsid w:val="00826A27"/>
+    <w:rPr>
+      <w:color w:val="0563C1" w:themeColor="hyperlink"/>
+      <w:u w:val="single"/>
+    </w:rPr>
+  </w:style>
+  <w:style w:type="character" w:styleId="UnresolvedMention">
+    <w:name w:val="Unresolved Mention"/>
+    <w:basedOn w:val="DefaultParagraphFont"/>
+    <w:uiPriority w:val="99"/>
+    <w:semiHidden/>
+    <w:unhideWhenUsed/>
+    <w:rsid w:val="00826A27"/>
+    <w:rPr>
+      <w:color w:val="605E5C"/>
+      <w:shd w:val="clear" w:color="auto" w:fill="E1DFDD"/>
+    </w:rPr>
   </w:style>
 </w:styles>
 </file>

</xml_diff>

<commit_message>
table added to A*, some extra content/typo fixes
</commit_message>
<xml_diff>
--- a/Project Text.docx
+++ b/Project Text.docx
@@ -90,8 +90,18 @@
           <w:sz w:val="24"/>
           <w:szCs w:val="24"/>
         </w:rPr>
-        <w:t xml:space="preserve"> Here is a link to my personal portfolio website: jtklenke.github.io</w:t>
-      </w:r>
+        <w:t xml:space="preserve"> Here is a link to my personal portfolio website: </w:t>
+      </w:r>
+      <w:proofErr w:type="gramStart"/>
+      <w:r>
+        <w:rPr>
+          <w:rFonts w:ascii="Times New Roman" w:hAnsi="Times New Roman" w:cs="Times New Roman"/>
+          <w:sz w:val="24"/>
+          <w:szCs w:val="24"/>
+        </w:rPr>
+        <w:t>jtklenke.github.io</w:t>
+      </w:r>
+      <w:proofErr w:type="gramEnd"/>
     </w:p>
     <w:p>
       <w:pPr>
@@ -192,74 +202,75 @@
           <w:sz w:val="28"/>
           <w:szCs w:val="28"/>
         </w:rPr>
-        <w:t>Evolutionary algorithm assisted antenna design</w:t>
-      </w:r>
-    </w:p>
-    <w:p>
-      <w:pPr>
-        <w:rPr>
-          <w:rFonts w:ascii="Times New Roman" w:hAnsi="Times New Roman" w:cs="Times New Roman"/>
-          <w:sz w:val="24"/>
-          <w:szCs w:val="24"/>
-        </w:rPr>
-      </w:pPr>
-      <w:r>
-        <w:rPr>
-          <w:rFonts w:ascii="Times New Roman" w:hAnsi="Times New Roman" w:cs="Times New Roman"/>
-          <w:sz w:val="24"/>
-          <w:szCs w:val="24"/>
-        </w:rPr>
-        <w:t>I wrote an evolutionary algorithm in Python to optimize the antenna shape for communications antennas, the final design is to be used on F-5 Navy training jets.</w:t>
-      </w:r>
-      <w:r>
-        <w:rPr>
-          <w:rFonts w:ascii="Times New Roman" w:hAnsi="Times New Roman" w:cs="Times New Roman"/>
-          <w:sz w:val="24"/>
-          <w:szCs w:val="24"/>
-        </w:rPr>
-        <w:t xml:space="preserve"> The plate antenna operates from 108-400MHz, the evolutionary algorithm designed antenna is about twice as good as the old design and exceeds the specification by 25%. </w:t>
-      </w:r>
-      <w:r>
-        <w:rPr>
-          <w:rFonts w:ascii="Times New Roman" w:hAnsi="Times New Roman" w:cs="Times New Roman"/>
-          <w:sz w:val="24"/>
-          <w:szCs w:val="24"/>
-        </w:rPr>
-        <w:t xml:space="preserve">Here is the paper I wrote on the process: </w:t>
-      </w:r>
-      <w:r>
-        <w:rPr>
-          <w:rFonts w:ascii="Times New Roman" w:hAnsi="Times New Roman" w:cs="Times New Roman"/>
-          <w:sz w:val="24"/>
-          <w:szCs w:val="24"/>
-        </w:rPr>
-        <w:t>Evolutionary Algorithm Designed Broadband Plate Antenna for F-5 Vertical Stabilizer</w:t>
-      </w:r>
-      <w:r>
-        <w:rPr>
-          <w:rFonts w:ascii="Times New Roman" w:hAnsi="Times New Roman" w:cs="Times New Roman"/>
-          <w:sz w:val="24"/>
-          <w:szCs w:val="24"/>
-        </w:rPr>
-        <w:t>.</w:t>
-      </w:r>
-    </w:p>
-    <w:p>
-      <w:pPr>
-        <w:rPr>
-          <w:rFonts w:ascii="Times New Roman" w:hAnsi="Times New Roman" w:cs="Times New Roman"/>
-          <w:sz w:val="24"/>
-          <w:szCs w:val="24"/>
-        </w:rPr>
-      </w:pPr>
-    </w:p>
-    <w:p>
-      <w:pPr>
+        <w:t xml:space="preserve">Evolutionary algorithm assisted antenna </w:t>
+      </w:r>
+      <w:proofErr w:type="gramStart"/>
+      <w:r>
         <w:rPr>
           <w:rFonts w:ascii="Times New Roman" w:hAnsi="Times New Roman" w:cs="Times New Roman"/>
           <w:sz w:val="28"/>
           <w:szCs w:val="28"/>
         </w:rPr>
+        <w:t>design</w:t>
+      </w:r>
+      <w:proofErr w:type="gramEnd"/>
+    </w:p>
+    <w:p>
+      <w:pPr>
+        <w:rPr>
+          <w:rFonts w:ascii="Times New Roman" w:hAnsi="Times New Roman" w:cs="Times New Roman"/>
+          <w:sz w:val="24"/>
+          <w:szCs w:val="24"/>
+        </w:rPr>
+      </w:pPr>
+      <w:r>
+        <w:rPr>
+          <w:rFonts w:ascii="Times New Roman" w:hAnsi="Times New Roman" w:cs="Times New Roman"/>
+          <w:sz w:val="24"/>
+          <w:szCs w:val="24"/>
+        </w:rPr>
+        <w:t>I wrote an evolutionary algorithm in Python to optimize the antenna shape for communications antennas, the final design is to be used on F-5 Navy training jets.</w:t>
+      </w:r>
+      <w:r>
+        <w:rPr>
+          <w:rFonts w:ascii="Times New Roman" w:hAnsi="Times New Roman" w:cs="Times New Roman"/>
+          <w:sz w:val="24"/>
+          <w:szCs w:val="24"/>
+        </w:rPr>
+        <w:t xml:space="preserve"> The plate antenna operates from 108-400MHz, the evolutionary algorithm designed antenna is about twice as good as the old design and exceeds the specification by 25%. </w:t>
+      </w:r>
+      <w:r>
+        <w:rPr>
+          <w:rFonts w:ascii="Times New Roman" w:hAnsi="Times New Roman" w:cs="Times New Roman"/>
+          <w:sz w:val="24"/>
+          <w:szCs w:val="24"/>
+        </w:rPr>
+        <w:t xml:space="preserve">Here is the paper I wrote on the process: </w:t>
+      </w:r>
+      <w:r>
+        <w:rPr>
+          <w:rFonts w:ascii="Times New Roman" w:hAnsi="Times New Roman" w:cs="Times New Roman"/>
+          <w:sz w:val="24"/>
+          <w:szCs w:val="24"/>
+        </w:rPr>
+        <w:t>Evolutionary Algorithm Designed Broadband Plate Antenna for F-5 Vertical Stabilizer</w:t>
+      </w:r>
+      <w:r>
+        <w:rPr>
+          <w:rFonts w:ascii="Times New Roman" w:hAnsi="Times New Roman" w:cs="Times New Roman"/>
+          <w:sz w:val="24"/>
+          <w:szCs w:val="24"/>
+        </w:rPr>
+        <w:t>.</w:t>
+      </w:r>
+    </w:p>
+    <w:p>
+      <w:pPr>
+        <w:rPr>
+          <w:rFonts w:ascii="Times New Roman" w:hAnsi="Times New Roman" w:cs="Times New Roman"/>
+          <w:sz w:val="24"/>
+          <w:szCs w:val="24"/>
+        </w:rPr>
       </w:pPr>
     </w:p>
     <w:p>
@@ -270,12 +281,21 @@
           <w:szCs w:val="28"/>
         </w:rPr>
       </w:pPr>
-      <w:r>
+    </w:p>
+    <w:p>
+      <w:pPr>
         <w:rPr>
           <w:rFonts w:ascii="Times New Roman" w:hAnsi="Times New Roman" w:cs="Times New Roman"/>
           <w:sz w:val="28"/>
           <w:szCs w:val="28"/>
         </w:rPr>
+      </w:pPr>
+      <w:r>
+        <w:rPr>
+          <w:rFonts w:ascii="Times New Roman" w:hAnsi="Times New Roman" w:cs="Times New Roman"/>
+          <w:sz w:val="28"/>
+          <w:szCs w:val="28"/>
+        </w:rPr>
         <w:t>Timelapse photo creation</w:t>
       </w:r>
     </w:p>
@@ -357,7 +377,25 @@
           <w:sz w:val="24"/>
           <w:szCs w:val="24"/>
         </w:rPr>
-        <w:t xml:space="preserve">Stephen Wilkes creates them manually, painstakingly picking out the most interesting subjects and times of day, manually blending it together to create his images. I wanted to simplify the process, using frames from a timelapse video and </w:t>
+        <w:t xml:space="preserve">Stephen Wilkes creates them manually, painstakingly picking out the most interesting subjects and times of day, manually blending it together to create his images. I wanted to simplify the process, using frames from a timelapse </w:t>
+      </w:r>
+      <w:proofErr w:type="gramStart"/>
+      <w:r>
+        <w:rPr>
+          <w:rFonts w:ascii="Times New Roman" w:hAnsi="Times New Roman" w:cs="Times New Roman"/>
+          <w:sz w:val="24"/>
+          <w:szCs w:val="24"/>
+        </w:rPr>
+        <w:t>video</w:t>
+      </w:r>
+      <w:proofErr w:type="gramEnd"/>
+      <w:r>
+        <w:rPr>
+          <w:rFonts w:ascii="Times New Roman" w:hAnsi="Times New Roman" w:cs="Times New Roman"/>
+          <w:sz w:val="24"/>
+          <w:szCs w:val="24"/>
+        </w:rPr>
+        <w:t xml:space="preserve"> and </w:t>
       </w:r>
       <w:r>
         <w:rPr>
@@ -944,7 +982,25 @@
           <w:sz w:val="24"/>
           <w:szCs w:val="24"/>
         </w:rPr>
-        <w:t>ea and the 24 Hour videos.</w:t>
+        <w:t xml:space="preserve">ea and the </w:t>
+      </w:r>
+      <w:proofErr w:type="gramStart"/>
+      <w:r>
+        <w:rPr>
+          <w:rFonts w:ascii="Times New Roman" w:hAnsi="Times New Roman" w:cs="Times New Roman"/>
+          <w:sz w:val="24"/>
+          <w:szCs w:val="24"/>
+        </w:rPr>
+        <w:t>24 Hour</w:t>
+      </w:r>
+      <w:proofErr w:type="gramEnd"/>
+      <w:r>
+        <w:rPr>
+          <w:rFonts w:ascii="Times New Roman" w:hAnsi="Times New Roman" w:cs="Times New Roman"/>
+          <w:sz w:val="24"/>
+          <w:szCs w:val="24"/>
+        </w:rPr>
+        <w:t xml:space="preserve"> videos.</w:t>
       </w:r>
     </w:p>
     <w:p>
@@ -1045,7 +1101,25 @@
           <w:sz w:val="24"/>
           <w:szCs w:val="24"/>
         </w:rPr>
-        <w:t xml:space="preserve">There are a few obvious issues to this method, first, the width has to be manually capped by the number of pixels per frame and the length of the video second, it just doesn't look that great, if more than 1 or 2 pixels are used in each </w:t>
+        <w:t xml:space="preserve">There are a few obvious issues to this method, first, the width </w:t>
+      </w:r>
+      <w:proofErr w:type="gramStart"/>
+      <w:r>
+        <w:rPr>
+          <w:rFonts w:ascii="Times New Roman" w:hAnsi="Times New Roman" w:cs="Times New Roman"/>
+          <w:sz w:val="24"/>
+          <w:szCs w:val="24"/>
+        </w:rPr>
+        <w:t>has to</w:t>
+      </w:r>
+      <w:proofErr w:type="gramEnd"/>
+      <w:r>
+        <w:rPr>
+          <w:rFonts w:ascii="Times New Roman" w:hAnsi="Times New Roman" w:cs="Times New Roman"/>
+          <w:sz w:val="24"/>
+          <w:szCs w:val="24"/>
+        </w:rPr>
+        <w:t xml:space="preserve"> be manually capped by the number of pixels per frame and the length of the video second, it just doesn't look that great, if more than 1 or 2 pixels are used in each </w:t>
       </w:r>
       <w:r>
         <w:rPr>
@@ -1716,8 +1790,49 @@
           <w:sz w:val="24"/>
           <w:szCs w:val="24"/>
         </w:rPr>
-        <w:t xml:space="preserve">, and wouldn’t you know it was broken. </w:t>
-      </w:r>
+        <w:t>, and wouldn’t you know</w:t>
+      </w:r>
+      <w:r>
+        <w:rPr>
+          <w:rFonts w:ascii="Times New Roman" w:hAnsi="Times New Roman" w:cs="Times New Roman"/>
+          <w:sz w:val="24"/>
+          <w:szCs w:val="24"/>
+        </w:rPr>
+        <w:t>,</w:t>
+      </w:r>
+      <w:r>
+        <w:rPr>
+          <w:rFonts w:ascii="Times New Roman" w:hAnsi="Times New Roman" w:cs="Times New Roman"/>
+          <w:sz w:val="24"/>
+          <w:szCs w:val="24"/>
+        </w:rPr>
+        <w:t xml:space="preserve"> it was broken. </w:t>
+      </w:r>
+      <w:r>
+        <w:rPr>
+          <w:rFonts w:ascii="Times New Roman" w:hAnsi="Times New Roman" w:cs="Times New Roman"/>
+          <w:sz w:val="24"/>
+          <w:szCs w:val="24"/>
+        </w:rPr>
+        <w:t xml:space="preserve">After some significant debugging I realized my mistake, as an optimization I had only created an instance of the point class when I “discovered” a point, what I had done wrong was </w:t>
+      </w:r>
+      <w:r>
+        <w:rPr>
+          <w:rFonts w:ascii="Times New Roman" w:hAnsi="Times New Roman" w:cs="Times New Roman"/>
+          <w:sz w:val="24"/>
+          <w:szCs w:val="24"/>
+        </w:rPr>
+        <w:t xml:space="preserve">to instantiate a new point even if it had already been discovered. Honestly, with such a major oversight I was shocked how few test cases it failed. To fix this I used Java’s HashMap to store all the discovered points and only created one if it didn’t exist. </w:t>
+      </w:r>
+    </w:p>
+    <w:p>
+      <w:pPr>
+        <w:rPr>
+          <w:rFonts w:ascii="Times New Roman" w:hAnsi="Times New Roman" w:cs="Times New Roman"/>
+          <w:sz w:val="24"/>
+          <w:szCs w:val="24"/>
+        </w:rPr>
+      </w:pPr>
       <w:r>
         <w:rPr>
           <w:rFonts w:ascii="Times New Roman" w:hAnsi="Times New Roman" w:cs="Times New Roman"/>
@@ -2084,55 +2199,175 @@
           <w:sz w:val="24"/>
           <w:szCs w:val="24"/>
         </w:rPr>
-        <w:t xml:space="preserve">I started by </w:t>
-      </w:r>
-      <w:r>
-        <w:rPr>
-          <w:rFonts w:ascii="Times New Roman" w:hAnsi="Times New Roman" w:cs="Times New Roman"/>
-          <w:sz w:val="24"/>
-          <w:szCs w:val="24"/>
-        </w:rPr>
-        <w:t xml:space="preserve">In the end, while it took more significantly more time to code than Java it ended up being substantially faster. </w:t>
-      </w:r>
-      <w:r>
-        <w:rPr>
-          <w:rFonts w:ascii="Times New Roman" w:hAnsi="Times New Roman" w:cs="Times New Roman"/>
-          <w:sz w:val="24"/>
-          <w:szCs w:val="24"/>
-        </w:rPr>
-        <w:t xml:space="preserve">After using </w:t>
-      </w:r>
-      <w:r>
-        <w:rPr>
-          <w:rFonts w:ascii="Times New Roman" w:hAnsi="Times New Roman" w:cs="Times New Roman"/>
-          <w:sz w:val="24"/>
-          <w:szCs w:val="24"/>
-        </w:rPr>
-        <w:t>O flags</w:t>
-      </w:r>
-      <w:r>
-        <w:rPr>
-          <w:rFonts w:ascii="Times New Roman" w:hAnsi="Times New Roman" w:cs="Times New Roman"/>
-          <w:sz w:val="24"/>
-          <w:szCs w:val="24"/>
-        </w:rPr>
-        <w:t xml:space="preserve">, cutting down on how many malloc calls I had and using additional space to store some </w:t>
-      </w:r>
-      <w:r>
-        <w:rPr>
-          <w:rFonts w:ascii="Times New Roman" w:hAnsi="Times New Roman" w:cs="Times New Roman"/>
-          <w:sz w:val="24"/>
-          <w:szCs w:val="24"/>
-        </w:rPr>
-        <w:t xml:space="preserve">values </w:t>
-      </w:r>
-      <w:r>
-        <w:rPr>
-          <w:rFonts w:ascii="Times New Roman" w:hAnsi="Times New Roman" w:cs="Times New Roman"/>
-          <w:sz w:val="24"/>
-          <w:szCs w:val="24"/>
-        </w:rPr>
-        <w:t>that I</w:t>
+        <w:t xml:space="preserve">I </w:t>
+      </w:r>
+      <w:r>
+        <w:rPr>
+          <w:rFonts w:ascii="Times New Roman" w:hAnsi="Times New Roman" w:cs="Times New Roman"/>
+          <w:sz w:val="24"/>
+          <w:szCs w:val="24"/>
+        </w:rPr>
+        <w:t xml:space="preserve">decided that I would start by implementing a linked list which I used to store the final path. I also started by implementing the priority queue as a linked list, just iterating over the whole </w:t>
+      </w:r>
+      <w:r>
+        <w:rPr>
+          <w:rFonts w:ascii="Times New Roman" w:hAnsi="Times New Roman" w:cs="Times New Roman"/>
+          <w:sz w:val="24"/>
+          <w:szCs w:val="24"/>
+        </w:rPr>
+        <w:t>list,</w:t>
+      </w:r>
+      <w:r>
+        <w:rPr>
+          <w:rFonts w:ascii="Times New Roman" w:hAnsi="Times New Roman" w:cs="Times New Roman"/>
+          <w:sz w:val="24"/>
+          <w:szCs w:val="24"/>
+        </w:rPr>
+        <w:t xml:space="preserve"> and then returning and splicing out the “minimum” </w:t>
+      </w:r>
+      <w:r>
+        <w:rPr>
+          <w:rFonts w:ascii="Times New Roman" w:hAnsi="Times New Roman" w:cs="Times New Roman"/>
+          <w:sz w:val="24"/>
+          <w:szCs w:val="24"/>
+        </w:rPr>
+        <w:lastRenderedPageBreak/>
+        <w:t xml:space="preserve">element. </w:t>
+      </w:r>
+      <w:r>
+        <w:rPr>
+          <w:rFonts w:ascii="Times New Roman" w:hAnsi="Times New Roman" w:cs="Times New Roman"/>
+          <w:sz w:val="24"/>
+          <w:szCs w:val="24"/>
+        </w:rPr>
+        <w:t xml:space="preserve">I knew this would be very slow (O(n) as opposed to </w:t>
+      </w:r>
+      <w:proofErr w:type="gramStart"/>
+      <w:r>
+        <w:rPr>
+          <w:rFonts w:ascii="Times New Roman" w:hAnsi="Times New Roman" w:cs="Times New Roman"/>
+          <w:sz w:val="24"/>
+          <w:szCs w:val="24"/>
+        </w:rPr>
+        <w:t>O(</w:t>
+      </w:r>
+      <w:proofErr w:type="gramEnd"/>
+      <w:r>
+        <w:rPr>
+          <w:rFonts w:ascii="Times New Roman" w:hAnsi="Times New Roman" w:cs="Times New Roman"/>
+          <w:sz w:val="24"/>
+          <w:szCs w:val="24"/>
+        </w:rPr>
+        <w:t>lg n) from a binary heap) but it would let me debug the A* algorithm, give me some extra practice in C and give me an idea as to the speed of C compared to Java.</w:t>
+      </w:r>
+      <w:r>
+        <w:rPr>
+          <w:rFonts w:ascii="Times New Roman" w:hAnsi="Times New Roman" w:cs="Times New Roman"/>
+          <w:sz w:val="24"/>
+          <w:szCs w:val="24"/>
+        </w:rPr>
+        <w:t xml:space="preserve"> Additionally, instead of using a hash map to store the discovered points I just used an array with </w:t>
+      </w:r>
+      <w:proofErr w:type="gramStart"/>
+      <w:r>
+        <w:rPr>
+          <w:rFonts w:ascii="Times New Roman" w:hAnsi="Times New Roman" w:cs="Times New Roman"/>
+          <w:sz w:val="24"/>
+          <w:szCs w:val="24"/>
+        </w:rPr>
+        <w:t>all of</w:t>
+      </w:r>
+      <w:proofErr w:type="gramEnd"/>
+      <w:r>
+        <w:rPr>
+          <w:rFonts w:ascii="Times New Roman" w:hAnsi="Times New Roman" w:cs="Times New Roman"/>
+          <w:sz w:val="24"/>
+          <w:szCs w:val="24"/>
+        </w:rPr>
+        <w:t xml:space="preserve"> the potential points, while this would be very memory inefficient it would be very fast and easily implemented.</w:t>
+      </w:r>
+    </w:p>
+    <w:p>
+      <w:pPr>
+        <w:rPr>
+          <w:rFonts w:ascii="Times New Roman" w:hAnsi="Times New Roman" w:cs="Times New Roman"/>
+          <w:sz w:val="24"/>
+          <w:szCs w:val="24"/>
+        </w:rPr>
+      </w:pPr>
+      <w:r>
+        <w:rPr>
+          <w:rFonts w:ascii="Times New Roman" w:hAnsi="Times New Roman" w:cs="Times New Roman"/>
+          <w:sz w:val="24"/>
+          <w:szCs w:val="24"/>
+        </w:rPr>
+        <w:t xml:space="preserve">After getting that implementation working, I noticed that it was </w:t>
+      </w:r>
+      <w:proofErr w:type="gramStart"/>
+      <w:r>
+        <w:rPr>
+          <w:rFonts w:ascii="Times New Roman" w:hAnsi="Times New Roman" w:cs="Times New Roman"/>
+          <w:sz w:val="24"/>
+          <w:szCs w:val="24"/>
+        </w:rPr>
+        <w:t>actually significantly</w:t>
+      </w:r>
+      <w:proofErr w:type="gramEnd"/>
+      <w:r>
+        <w:rPr>
+          <w:rFonts w:ascii="Times New Roman" w:hAnsi="Times New Roman" w:cs="Times New Roman"/>
+          <w:sz w:val="24"/>
+          <w:szCs w:val="24"/>
+        </w:rPr>
+        <w:t xml:space="preserve"> slower than Java, originally</w:t>
+      </w:r>
+      <w:r>
+        <w:rPr>
+          <w:rFonts w:ascii="Times New Roman" w:hAnsi="Times New Roman" w:cs="Times New Roman"/>
+          <w:sz w:val="24"/>
+          <w:szCs w:val="24"/>
+        </w:rPr>
+        <w:t>,</w:t>
+      </w:r>
+      <w:r>
+        <w:rPr>
+          <w:rFonts w:ascii="Times New Roman" w:hAnsi="Times New Roman" w:cs="Times New Roman"/>
+          <w:sz w:val="24"/>
+          <w:szCs w:val="24"/>
+        </w:rPr>
+        <w:t xml:space="preserve"> I just attributed that to the slow priority queue but even after I modified the Java priority queue to loop over every element it was still slower. I looked for ways to speed up the C code and realized that there were a few obvious things that were slowing it down. First, I </w:t>
+      </w:r>
+      <w:r>
+        <w:rPr>
+          <w:rFonts w:ascii="Times New Roman" w:hAnsi="Times New Roman" w:cs="Times New Roman"/>
+          <w:sz w:val="24"/>
+          <w:szCs w:val="24"/>
+        </w:rPr>
+        <w:t xml:space="preserve">cut down </w:t>
+      </w:r>
+      <w:r>
+        <w:rPr>
+          <w:rFonts w:ascii="Times New Roman" w:hAnsi="Times New Roman" w:cs="Times New Roman"/>
+          <w:sz w:val="24"/>
+          <w:szCs w:val="24"/>
+        </w:rPr>
+        <w:t xml:space="preserve">some unnecessary </w:t>
+      </w:r>
+      <w:r>
+        <w:rPr>
+          <w:rFonts w:ascii="Times New Roman" w:hAnsi="Times New Roman" w:cs="Times New Roman"/>
+          <w:sz w:val="24"/>
+          <w:szCs w:val="24"/>
+        </w:rPr>
+        <w:t>malloc calls I had</w:t>
+      </w:r>
+      <w:r>
+        <w:rPr>
+          <w:rFonts w:ascii="Times New Roman" w:hAnsi="Times New Roman" w:cs="Times New Roman"/>
+          <w:sz w:val="24"/>
+          <w:szCs w:val="24"/>
+        </w:rPr>
+        <w:t>,</w:t>
       </w:r>
       <w:r>
         <w:rPr>
@@ -2148,7 +2383,72 @@
           <w:sz w:val="24"/>
           <w:szCs w:val="24"/>
         </w:rPr>
-        <w:t xml:space="preserve">had previously been recalculating, I </w:t>
+        <w:t xml:space="preserve">second, I </w:t>
+      </w:r>
+      <w:r>
+        <w:rPr>
+          <w:rFonts w:ascii="Times New Roman" w:hAnsi="Times New Roman" w:cs="Times New Roman"/>
+          <w:sz w:val="24"/>
+          <w:szCs w:val="24"/>
+        </w:rPr>
+        <w:t>us</w:t>
+      </w:r>
+      <w:r>
+        <w:rPr>
+          <w:rFonts w:ascii="Times New Roman" w:hAnsi="Times New Roman" w:cs="Times New Roman"/>
+          <w:sz w:val="24"/>
+          <w:szCs w:val="24"/>
+        </w:rPr>
+        <w:t>ed</w:t>
+      </w:r>
+      <w:r>
+        <w:rPr>
+          <w:rFonts w:ascii="Times New Roman" w:hAnsi="Times New Roman" w:cs="Times New Roman"/>
+          <w:sz w:val="24"/>
+          <w:szCs w:val="24"/>
+        </w:rPr>
+        <w:t xml:space="preserve"> additional space to store some values that I had previously been recalculating</w:t>
+      </w:r>
+      <w:r>
+        <w:rPr>
+          <w:rFonts w:ascii="Times New Roman" w:hAnsi="Times New Roman" w:cs="Times New Roman"/>
+          <w:sz w:val="24"/>
+          <w:szCs w:val="24"/>
+        </w:rPr>
+        <w:t>, most importantly, I used O flags, O2 sped up the code by almost 4x.</w:t>
+      </w:r>
+    </w:p>
+    <w:p>
+      <w:pPr>
+        <w:rPr>
+          <w:rFonts w:ascii="Times New Roman" w:hAnsi="Times New Roman" w:cs="Times New Roman"/>
+          <w:sz w:val="24"/>
+          <w:szCs w:val="24"/>
+        </w:rPr>
+      </w:pPr>
+      <w:r>
+        <w:rPr>
+          <w:rFonts w:ascii="Times New Roman" w:hAnsi="Times New Roman" w:cs="Times New Roman"/>
+          <w:sz w:val="24"/>
+          <w:szCs w:val="24"/>
+        </w:rPr>
+        <w:t xml:space="preserve">Finally, with some guarantee that it would be faster than Java, I implemented the priority queue as a binary heap. </w:t>
+      </w:r>
+      <w:r>
+        <w:rPr>
+          <w:rFonts w:ascii="Times New Roman" w:hAnsi="Times New Roman" w:cs="Times New Roman"/>
+          <w:sz w:val="24"/>
+          <w:szCs w:val="24"/>
+        </w:rPr>
+        <w:t>In the end, while it took more significantly more time to code than Java it ended up being substantially faster.</w:t>
+      </w:r>
+      <w:r>
+        <w:rPr>
+          <w:rFonts w:ascii="Times New Roman" w:hAnsi="Times New Roman" w:cs="Times New Roman"/>
+          <w:sz w:val="24"/>
+          <w:szCs w:val="24"/>
+        </w:rPr>
+        <w:t xml:space="preserve"> I </w:t>
       </w:r>
       <w:r>
         <w:rPr>

</xml_diff>

<commit_message>
refactored project page, added pottery portfolio
</commit_message>
<xml_diff>
--- a/Project Text.docx
+++ b/Project Text.docx
@@ -5076,6 +5076,344 @@
       <w:pPr>
         <w:rPr>
           <w:rFonts w:ascii="Times New Roman" w:hAnsi="Times New Roman" w:cs="Times New Roman"/>
+          <w:sz w:val="24"/>
+          <w:szCs w:val="24"/>
+        </w:rPr>
+      </w:pPr>
+      <w:r>
+        <w:rPr>
+          <w:rFonts w:ascii="Times New Roman" w:hAnsi="Times New Roman" w:cs="Times New Roman"/>
+          <w:sz w:val="24"/>
+          <w:szCs w:val="24"/>
+        </w:rPr>
+        <w:t xml:space="preserve">I created a visual demonstration of the Fourier transform in the complex plane. The code takes hand drawn paths and constructs a visual representation of the frequency deconstruction. The </w:t>
+      </w:r>
+      <w:r>
+        <w:rPr>
+          <w:rFonts w:ascii="Times New Roman" w:hAnsi="Times New Roman" w:cs="Times New Roman"/>
+          <w:sz w:val="24"/>
+          <w:szCs w:val="24"/>
+        </w:rPr>
+        <w:lastRenderedPageBreak/>
+        <w:t xml:space="preserve">original idea comes from </w:t>
+      </w:r>
+      <w:r>
+        <w:rPr>
+          <w:rFonts w:ascii="Times New Roman" w:hAnsi="Times New Roman" w:cs="Times New Roman"/>
+          <w:sz w:val="24"/>
+          <w:szCs w:val="24"/>
+        </w:rPr>
+        <w:t>this</w:t>
+      </w:r>
+      <w:r>
+        <w:rPr>
+          <w:rFonts w:ascii="Times New Roman" w:hAnsi="Times New Roman" w:cs="Times New Roman"/>
+          <w:sz w:val="24"/>
+          <w:szCs w:val="24"/>
+        </w:rPr>
+        <w:t xml:space="preserve"> video by 3Blue1Brown. I created a version of his photos using Python. I used </w:t>
+      </w:r>
+      <w:proofErr w:type="spellStart"/>
+      <w:r>
+        <w:rPr>
+          <w:rFonts w:ascii="Times New Roman" w:hAnsi="Times New Roman" w:cs="Times New Roman"/>
+          <w:sz w:val="24"/>
+          <w:szCs w:val="24"/>
+        </w:rPr>
+        <w:t>Pygame</w:t>
+      </w:r>
+      <w:proofErr w:type="spellEnd"/>
+      <w:r>
+        <w:rPr>
+          <w:rFonts w:ascii="Times New Roman" w:hAnsi="Times New Roman" w:cs="Times New Roman"/>
+          <w:sz w:val="24"/>
+          <w:szCs w:val="24"/>
+        </w:rPr>
+        <w:t xml:space="preserve"> to draw and get user input.</w:t>
+      </w:r>
+      <w:r>
+        <w:rPr>
+          <w:rFonts w:ascii="Times New Roman" w:hAnsi="Times New Roman" w:cs="Times New Roman"/>
+          <w:sz w:val="24"/>
+          <w:szCs w:val="24"/>
+        </w:rPr>
+        <w:t xml:space="preserve"> The code works by sampling the mouse position at a constant rate and then, using a discrete Fourier transform (DFT), determining the frequency, </w:t>
+      </w:r>
+      <w:proofErr w:type="gramStart"/>
+      <w:r>
+        <w:rPr>
+          <w:rFonts w:ascii="Times New Roman" w:hAnsi="Times New Roman" w:cs="Times New Roman"/>
+          <w:sz w:val="24"/>
+          <w:szCs w:val="24"/>
+        </w:rPr>
+        <w:t>amplitude</w:t>
+      </w:r>
+      <w:proofErr w:type="gramEnd"/>
+      <w:r>
+        <w:rPr>
+          <w:rFonts w:ascii="Times New Roman" w:hAnsi="Times New Roman" w:cs="Times New Roman"/>
+          <w:sz w:val="24"/>
+          <w:szCs w:val="24"/>
+        </w:rPr>
+        <w:t xml:space="preserve"> and phase components of the signal. This works in two dimensions by considering the points to be in the complex plane, that is for a point (</w:t>
+      </w:r>
+      <w:proofErr w:type="spellStart"/>
+      <w:r>
+        <w:rPr>
+          <w:rFonts w:ascii="Times New Roman" w:hAnsi="Times New Roman" w:cs="Times New Roman"/>
+          <w:sz w:val="24"/>
+          <w:szCs w:val="24"/>
+        </w:rPr>
+        <w:t>x,y</w:t>
+      </w:r>
+      <w:proofErr w:type="spellEnd"/>
+      <w:r>
+        <w:rPr>
+          <w:rFonts w:ascii="Times New Roman" w:hAnsi="Times New Roman" w:cs="Times New Roman"/>
+          <w:sz w:val="24"/>
+          <w:szCs w:val="24"/>
+        </w:rPr>
+        <w:t xml:space="preserve">) the value is x + </w:t>
+      </w:r>
+      <w:proofErr w:type="spellStart"/>
+      <w:r>
+        <w:rPr>
+          <w:rFonts w:ascii="Times New Roman" w:hAnsi="Times New Roman" w:cs="Times New Roman"/>
+          <w:sz w:val="24"/>
+          <w:szCs w:val="24"/>
+        </w:rPr>
+        <w:t>yi</w:t>
+      </w:r>
+      <w:proofErr w:type="spellEnd"/>
+      <w:r>
+        <w:rPr>
+          <w:rFonts w:ascii="Times New Roman" w:hAnsi="Times New Roman" w:cs="Times New Roman"/>
+          <w:sz w:val="24"/>
+          <w:szCs w:val="24"/>
+        </w:rPr>
+        <w:t>. The final animation is then drawn with circles and rotating lines. An interesting byproduct of sampling the mouse position at a constant speed is that the animation will play at the same speed that the picture was drawn.</w:t>
+      </w:r>
+    </w:p>
+    <w:p>
+      <w:pPr>
+        <w:rPr>
+          <w:rFonts w:ascii="Times New Roman" w:hAnsi="Times New Roman" w:cs="Times New Roman"/>
+          <w:sz w:val="24"/>
+          <w:szCs w:val="24"/>
+        </w:rPr>
+      </w:pPr>
+    </w:p>
+    <w:p>
+      <w:pPr>
+        <w:rPr>
+          <w:rFonts w:ascii="Times New Roman" w:hAnsi="Times New Roman" w:cs="Times New Roman"/>
+          <w:sz w:val="24"/>
+          <w:szCs w:val="24"/>
+        </w:rPr>
+      </w:pPr>
+      <w:r>
+        <w:rPr>
+          <w:rFonts w:ascii="Times New Roman" w:hAnsi="Times New Roman" w:cs="Times New Roman"/>
+          <w:sz w:val="24"/>
+          <w:szCs w:val="24"/>
+        </w:rPr>
+        <w:t xml:space="preserve">To learn a bit about Python's </w:t>
+      </w:r>
+      <w:proofErr w:type="gramStart"/>
+      <w:r>
+        <w:rPr>
+          <w:rFonts w:ascii="Times New Roman" w:hAnsi="Times New Roman" w:cs="Times New Roman"/>
+          <w:sz w:val="24"/>
+          <w:szCs w:val="24"/>
+        </w:rPr>
+        <w:t>pandas</w:t>
+      </w:r>
+      <w:proofErr w:type="gramEnd"/>
+      <w:r>
+        <w:rPr>
+          <w:rFonts w:ascii="Times New Roman" w:hAnsi="Times New Roman" w:cs="Times New Roman"/>
+          <w:sz w:val="24"/>
+          <w:szCs w:val="24"/>
+        </w:rPr>
+        <w:t xml:space="preserve"> library, I created some visualizations of historical weather data from </w:t>
+      </w:r>
+      <w:proofErr w:type="spellStart"/>
+      <w:r>
+        <w:rPr>
+          <w:rFonts w:ascii="Times New Roman" w:hAnsi="Times New Roman" w:cs="Times New Roman"/>
+          <w:sz w:val="24"/>
+          <w:szCs w:val="24"/>
+        </w:rPr>
+        <w:t>OpenWeather</w:t>
+      </w:r>
+      <w:proofErr w:type="spellEnd"/>
+      <w:r>
+        <w:rPr>
+          <w:rFonts w:ascii="Times New Roman" w:hAnsi="Times New Roman" w:cs="Times New Roman"/>
+          <w:sz w:val="24"/>
+          <w:szCs w:val="24"/>
+        </w:rPr>
+        <w:t>. I used their History Bulk (</w:t>
+      </w:r>
+      <w:hyperlink r:id="rId13" w:history="1">
+        <w:r>
+          <w:rPr>
+            <w:rStyle w:val="Hyperlink"/>
+            <w:rFonts w:ascii="Times New Roman" w:hAnsi="Times New Roman" w:cs="Times New Roman"/>
+            <w:sz w:val="24"/>
+            <w:szCs w:val="24"/>
+          </w:rPr>
+          <w:t>https://openweathermap.org/history-bulk</w:t>
+        </w:r>
+      </w:hyperlink>
+      <w:r>
+        <w:rPr>
+          <w:rFonts w:ascii="Times New Roman" w:hAnsi="Times New Roman" w:cs="Times New Roman"/>
+          <w:sz w:val="24"/>
+          <w:szCs w:val="24"/>
+        </w:rPr>
+        <w:t>) data for Diamond Peak (</w:t>
+      </w:r>
+      <w:r>
+        <w:rPr>
+          <w:rFonts w:ascii="Times New Roman" w:hAnsi="Times New Roman" w:cs="Times New Roman"/>
+          <w:sz w:val="24"/>
+          <w:szCs w:val="24"/>
+        </w:rPr>
+        <w:t>https://www.google.com/maps/place/Diamond+Peak+Ski+Resort/@39.2535331,-119.9226857,15z</w:t>
+      </w:r>
+      <w:r>
+        <w:rPr>
+          <w:rFonts w:ascii="Times New Roman" w:hAnsi="Times New Roman" w:cs="Times New Roman"/>
+          <w:sz w:val="24"/>
+          <w:szCs w:val="24"/>
+        </w:rPr>
+        <w:t>), a small ski mountain, to create the visualizations. The data has hourly data going back to Jan 1, 1979 including temperature, snow fall and rain fall, which were the most interesting to me.</w:t>
+      </w:r>
+      <w:r>
+        <w:rPr>
+          <w:rFonts w:ascii="Times New Roman" w:hAnsi="Times New Roman" w:cs="Times New Roman"/>
+          <w:sz w:val="24"/>
+          <w:szCs w:val="24"/>
+        </w:rPr>
+        <w:t xml:space="preserve"> Since my goal was to learn pandas, I tried lots of different ways to visualize the data. The most interesting were a GIF showing the yearly </w:t>
+      </w:r>
+      <w:r>
+        <w:rPr>
+          <w:rFonts w:ascii="Times New Roman" w:hAnsi="Times New Roman" w:cs="Times New Roman"/>
+          <w:sz w:val="24"/>
+          <w:szCs w:val="24"/>
+        </w:rPr>
+        <w:t>the mean, maximum and minimum temperature</w:t>
+      </w:r>
+      <w:r>
+        <w:rPr>
+          <w:rFonts w:ascii="Times New Roman" w:hAnsi="Times New Roman" w:cs="Times New Roman"/>
+          <w:sz w:val="24"/>
+          <w:szCs w:val="24"/>
+        </w:rPr>
+        <w:t xml:space="preserve"> over time:</w:t>
+      </w:r>
+    </w:p>
+    <w:p>
+      <w:pPr>
+        <w:rPr>
+          <w:rFonts w:ascii="Times New Roman" w:hAnsi="Times New Roman" w:cs="Times New Roman"/>
+          <w:sz w:val="24"/>
+          <w:szCs w:val="24"/>
+        </w:rPr>
+      </w:pPr>
+      <w:r>
+        <w:rPr>
+          <w:rFonts w:ascii="Times New Roman" w:hAnsi="Times New Roman" w:cs="Times New Roman"/>
+          <w:sz w:val="24"/>
+          <w:szCs w:val="24"/>
+        </w:rPr>
+        <w:t>Which I realized was challenging to understand, so I created a 3D visualization of the average temperature for every day they had recorded (click to interact) which was a bit better:</w:t>
+      </w:r>
+    </w:p>
+    <w:p>
+      <w:pPr>
+        <w:rPr>
+          <w:rFonts w:ascii="Times New Roman" w:hAnsi="Times New Roman" w:cs="Times New Roman"/>
+          <w:sz w:val="24"/>
+          <w:szCs w:val="24"/>
+        </w:rPr>
+      </w:pPr>
+      <w:r>
+        <w:rPr>
+          <w:rFonts w:ascii="Times New Roman" w:hAnsi="Times New Roman" w:cs="Times New Roman"/>
+          <w:sz w:val="24"/>
+          <w:szCs w:val="24"/>
+        </w:rPr>
+        <w:t>Then I cut out the subjective analysis and created a graph showing the mean, maximum and minimum temperature during the winter months, with a linear regression:</w:t>
+      </w:r>
+    </w:p>
+    <w:p>
+      <w:pPr>
+        <w:rPr>
+          <w:rFonts w:ascii="Times New Roman" w:hAnsi="Times New Roman" w:cs="Times New Roman"/>
+          <w:sz w:val="24"/>
+          <w:szCs w:val="24"/>
+        </w:rPr>
+      </w:pPr>
+      <w:r>
+        <w:rPr>
+          <w:rFonts w:ascii="Times New Roman" w:hAnsi="Times New Roman" w:cs="Times New Roman"/>
+          <w:sz w:val="24"/>
+          <w:szCs w:val="24"/>
+        </w:rPr>
+        <w:t>I also created these snow and rain fall graphs, again with linear regression.</w:t>
+      </w:r>
+    </w:p>
+    <w:p>
+      <w:pPr>
+        <w:rPr>
+          <w:rFonts w:ascii="Times New Roman" w:hAnsi="Times New Roman" w:cs="Times New Roman"/>
+          <w:sz w:val="24"/>
+          <w:szCs w:val="24"/>
+        </w:rPr>
+      </w:pPr>
+    </w:p>
+    <w:p>
+      <w:pPr>
+        <w:rPr>
+          <w:rFonts w:ascii="Times New Roman" w:hAnsi="Times New Roman" w:cs="Times New Roman"/>
+          <w:sz w:val="24"/>
+          <w:szCs w:val="24"/>
+        </w:rPr>
+      </w:pPr>
+      <w:r>
+        <w:rPr>
+          <w:rFonts w:ascii="Times New Roman" w:hAnsi="Times New Roman" w:cs="Times New Roman"/>
+          <w:sz w:val="24"/>
+          <w:szCs w:val="24"/>
+        </w:rPr>
+        <w:t xml:space="preserve">                        </w:t>
+      </w:r>
+    </w:p>
+    <w:p>
+      <w:pPr>
+        <w:rPr>
+          <w:rFonts w:ascii="Times New Roman" w:hAnsi="Times New Roman" w:cs="Times New Roman"/>
+          <w:sz w:val="24"/>
+          <w:szCs w:val="24"/>
+        </w:rPr>
+      </w:pPr>
+    </w:p>
+    <w:p>
+      <w:pPr>
+        <w:rPr>
+          <w:rFonts w:ascii="Times New Roman" w:hAnsi="Times New Roman" w:cs="Times New Roman"/>
+          <w:sz w:val="24"/>
+          <w:szCs w:val="24"/>
+        </w:rPr>
+      </w:pPr>
+    </w:p>
+    <w:p>
+      <w:pPr>
+        <w:rPr>
+          <w:rFonts w:ascii="Times New Roman" w:hAnsi="Times New Roman" w:cs="Times New Roman"/>
           <w:sz w:val="28"/>
           <w:szCs w:val="28"/>
         </w:rPr>
@@ -5103,7 +5441,6 @@
           <w:sz w:val="24"/>
           <w:szCs w:val="24"/>
         </w:rPr>
-        <w:lastRenderedPageBreak/>
         <w:t xml:space="preserve">As part of the tribology lab in UNR’s Mechanical Engineering department, I helped automate data-analysis and the production of ionic liquids. </w:t>
       </w:r>
       <w:r>
@@ -5146,6 +5483,7 @@
           <w:sz w:val="24"/>
           <w:szCs w:val="24"/>
         </w:rPr>
+        <w:lastRenderedPageBreak/>
         <w:t xml:space="preserve">In Cornell’s Applied Math department, I work with Mish </w:t>
       </w:r>
       <w:proofErr w:type="spellStart"/>
@@ -5611,7 +5949,6 @@
   <w:style w:type="character" w:default="1" w:styleId="DefaultParagraphFont">
     <w:name w:val="Default Paragraph Font"/>
     <w:uiPriority w:val="1"/>
-    <w:semiHidden/>
     <w:unhideWhenUsed/>
   </w:style>
   <w:style w:type="table" w:default="1" w:styleId="TableNormal">

</xml_diff>